<commit_message>
Agrego conclusiones a artículo y notebook
</commit_message>
<xml_diff>
--- a/Artículo.docx
+++ b/Artículo.docx
@@ -2702,9 +2702,9 @@
           <w:noProof/>
         </w:rPr>
         <w:drawing>
-          <wp:inline distT="0" distB="0" distL="0" distR="0" wp14:anchorId="63C210B1" wp14:editId="6CBFE33A">
-            <wp:extent cx="4459720" cy="1547495"/>
-            <wp:effectExtent l="0" t="0" r="0" b="0"/>
+          <wp:inline distT="0" distB="0" distL="0" distR="0" wp14:anchorId="63C210B1" wp14:editId="48CC177F">
+            <wp:extent cx="4655531" cy="1615440"/>
+            <wp:effectExtent l="0" t="0" r="0" b="3810"/>
             <wp:docPr id="1" name="Picture 1" descr="A picture containing text, sport, athletic game&#10;&#10;Description automatically generated"/>
             <wp:cNvGraphicFramePr>
               <a:graphicFrameLocks xmlns:a="http://schemas.openxmlformats.org/drawingml/2006/main" noChangeAspect="1"/>
@@ -2734,7 +2734,7 @@
                   <pic:spPr bwMode="auto">
                     <a:xfrm>
                       <a:off x="0" y="0"/>
-                      <a:ext cx="4504701" cy="1563103"/>
+                      <a:ext cx="4703863" cy="1632211"/>
                     </a:xfrm>
                     <a:prstGeom prst="rect">
                       <a:avLst/>
@@ -2960,6 +2960,7 @@
           <w:rPr>
             <w:rFonts w:ascii="Cambria Math" w:eastAsiaTheme="minorEastAsia" w:hAnsi="Cambria Math" w:cs="Arial"/>
           </w:rPr>
+          <w:lastRenderedPageBreak/>
           <m:t>q=0.5</m:t>
         </m:r>
       </m:oMath>
@@ -2995,14 +2996,7 @@
         <w:rPr>
           <w:rFonts w:ascii="Arial" w:eastAsiaTheme="minorEastAsia" w:hAnsi="Arial" w:cs="Arial"/>
         </w:rPr>
-        <w:t xml:space="preserve">, </w:t>
-      </w:r>
-      <w:r>
-        <w:rPr>
-          <w:rFonts w:ascii="Arial" w:eastAsiaTheme="minorEastAsia" w:hAnsi="Arial" w:cs="Arial"/>
-        </w:rPr>
-        <w:lastRenderedPageBreak/>
-        <w:t xml:space="preserve">y si comparamos con la gráfica pasada, podemos ver las mismas </w:t>
+        <w:t xml:space="preserve">, y si comparamos con la gráfica pasada, podemos ver las mismas </w:t>
       </w:r>
       <w:r>
         <w:rPr>
@@ -3045,9 +3039,9 @@
           <w:noProof/>
         </w:rPr>
         <w:drawing>
-          <wp:inline distT="0" distB="0" distL="0" distR="0" wp14:anchorId="5BDCAF15" wp14:editId="1C2D787D">
-            <wp:extent cx="4431184" cy="1538482"/>
-            <wp:effectExtent l="0" t="0" r="7620" b="5080"/>
+          <wp:inline distT="0" distB="0" distL="0" distR="0" wp14:anchorId="5BDCAF15" wp14:editId="6419751D">
+            <wp:extent cx="4806474" cy="1668780"/>
+            <wp:effectExtent l="0" t="0" r="0" b="7620"/>
             <wp:docPr id="2" name="Picture 2" descr="A picture containing text, athletic game, sport&#10;&#10;Description automatically generated"/>
             <wp:cNvGraphicFramePr>
               <a:graphicFrameLocks xmlns:a="http://schemas.openxmlformats.org/drawingml/2006/main" noChangeAspect="1"/>
@@ -3077,7 +3071,7 @@
                   <pic:spPr bwMode="auto">
                     <a:xfrm>
                       <a:off x="0" y="0"/>
-                      <a:ext cx="4480977" cy="1555770"/>
+                      <a:ext cx="4872290" cy="1691631"/>
                     </a:xfrm>
                     <a:prstGeom prst="rect">
                       <a:avLst/>
@@ -3196,7 +3190,19 @@
         <w:rPr>
           <w:rFonts w:ascii="Arial" w:hAnsi="Arial" w:cs="Arial"/>
         </w:rPr>
-        <w:t xml:space="preserve"> a partir de las fotografías obtenidas por el EHT</w:t>
+        <w:t xml:space="preserve"> a partir de las </w:t>
+      </w:r>
+      <w:r>
+        <w:rPr>
+          <w:rFonts w:ascii="Arial" w:hAnsi="Arial" w:cs="Arial"/>
+        </w:rPr>
+        <w:t>mediciones</w:t>
+      </w:r>
+      <w:r>
+        <w:rPr>
+          <w:rFonts w:ascii="Arial" w:hAnsi="Arial" w:cs="Arial"/>
+        </w:rPr>
+        <w:t xml:space="preserve"> obtenidas por el EHT</w:t>
       </w:r>
       <w:r>
         <w:rPr>
@@ -3434,8 +3440,8 @@
           <w:noProof/>
         </w:rPr>
         <w:drawing>
-          <wp:inline distT="0" distB="0" distL="0" distR="0" wp14:anchorId="38D8812A" wp14:editId="4C7F9C00">
-            <wp:extent cx="3533775" cy="2009426"/>
+          <wp:inline distT="0" distB="0" distL="0" distR="0" wp14:anchorId="38D8812A" wp14:editId="2D731E98">
+            <wp:extent cx="3819151" cy="2171700"/>
             <wp:effectExtent l="0" t="0" r="0" b="0"/>
             <wp:docPr id="4" name="Picture 4"/>
             <wp:cNvGraphicFramePr>
@@ -3466,7 +3472,7 @@
                   <pic:spPr bwMode="auto">
                     <a:xfrm>
                       <a:off x="0" y="0"/>
-                      <a:ext cx="3551946" cy="2019758"/>
+                      <a:ext cx="3843081" cy="2185307"/>
                     </a:xfrm>
                     <a:prstGeom prst="rect">
                       <a:avLst/>
@@ -3517,6 +3523,229 @@
         <w:pStyle w:val="Subtitulo1"/>
       </w:pPr>
       <w:r>
+        <w:t>Conclusiones</w:t>
+      </w:r>
+    </w:p>
+    <w:p>
+      <w:pPr>
+        <w:rPr>
+          <w:rFonts w:ascii="Arial" w:eastAsiaTheme="minorEastAsia" w:hAnsi="Arial" w:cs="Arial"/>
+        </w:rPr>
+      </w:pPr>
+      <w:r>
+        <w:rPr>
+          <w:rFonts w:ascii="Arial" w:hAnsi="Arial" w:cs="Arial"/>
+        </w:rPr>
+        <w:t xml:space="preserve">Con </w:t>
+      </w:r>
+      <w:r>
+        <w:rPr>
+          <w:rFonts w:ascii="Arial" w:hAnsi="Arial" w:cs="Arial"/>
+        </w:rPr>
+        <w:t>las</w:t>
+      </w:r>
+      <w:r>
+        <w:rPr>
+          <w:rFonts w:ascii="Arial" w:hAnsi="Arial" w:cs="Arial"/>
+        </w:rPr>
+        <w:t xml:space="preserve"> gráficas</w:t>
+      </w:r>
+      <w:r>
+        <w:rPr>
+          <w:rFonts w:ascii="Arial" w:hAnsi="Arial" w:cs="Arial"/>
+        </w:rPr>
+        <w:t xml:space="preserve"> aquí mostradas</w:t>
+      </w:r>
+      <w:r>
+        <w:rPr>
+          <w:rFonts w:ascii="Arial" w:hAnsi="Arial" w:cs="Arial"/>
+        </w:rPr>
+        <w:t xml:space="preserve"> se puede tener una buena noción de cóm</w:t>
+      </w:r>
+      <w:r>
+        <w:rPr>
+          <w:rFonts w:ascii="Arial" w:hAnsi="Arial" w:cs="Arial"/>
+        </w:rPr>
+        <w:t xml:space="preserve">o </w:t>
+      </w:r>
+      <w:r>
+        <w:rPr>
+          <w:rFonts w:ascii="Arial" w:hAnsi="Arial" w:cs="Arial"/>
+        </w:rPr>
+        <w:t>afectan los parámetros de</w:t>
+      </w:r>
+      <w:r>
+        <w:rPr>
+          <w:rFonts w:ascii="Arial" w:hAnsi="Arial" w:cs="Arial"/>
+        </w:rPr>
+        <w:t xml:space="preserve"> velocidad de rotación </w:t>
+      </w:r>
+      <m:oMath>
+        <m:r>
+          <w:rPr>
+            <w:rFonts w:ascii="Cambria Math" w:hAnsi="Cambria Math" w:cs="Arial"/>
+          </w:rPr>
+          <m:t>a</m:t>
+        </m:r>
+      </m:oMath>
+      <w:r>
+        <w:rPr>
+          <w:rFonts w:ascii="Arial" w:hAnsi="Arial" w:cs="Arial"/>
+        </w:rPr>
+        <w:t xml:space="preserve">, el ángulo de inclinación </w:t>
+      </w:r>
+      <m:oMath>
+        <m:sSub>
+          <m:sSubPr>
+            <m:ctrlPr>
+              <w:rPr>
+                <w:rFonts w:ascii="Cambria Math" w:hAnsi="Cambria Math" w:cs="Arial"/>
+                <w:i/>
+              </w:rPr>
+            </m:ctrlPr>
+          </m:sSubPr>
+          <m:e>
+            <m:r>
+              <w:rPr>
+                <w:rFonts w:ascii="Cambria Math" w:hAnsi="Cambria Math" w:cs="Arial"/>
+              </w:rPr>
+              <m:t>θ</m:t>
+            </m:r>
+          </m:e>
+          <m:sub>
+            <m:r>
+              <w:rPr>
+                <w:rFonts w:ascii="Cambria Math" w:hAnsi="Cambria Math" w:cs="Arial"/>
+              </w:rPr>
+              <m:t>0</m:t>
+            </m:r>
+          </m:sub>
+        </m:sSub>
+      </m:oMath>
+      <w:r>
+        <w:rPr>
+          <w:rFonts w:ascii="Arial" w:eastAsiaTheme="minorEastAsia" w:hAnsi="Arial" w:cs="Arial"/>
+        </w:rPr>
+        <w:t xml:space="preserve"> y </w:t>
+      </w:r>
+      <w:r>
+        <w:rPr>
+          <w:rFonts w:ascii="Arial" w:eastAsiaTheme="minorEastAsia" w:hAnsi="Arial" w:cs="Arial"/>
+        </w:rPr>
+        <w:t xml:space="preserve">la carga </w:t>
+      </w:r>
+      <m:oMath>
+        <m:r>
+          <w:rPr>
+            <w:rFonts w:ascii="Cambria Math" w:eastAsiaTheme="minorEastAsia" w:hAnsi="Cambria Math" w:cs="Arial"/>
+          </w:rPr>
+          <m:t>q</m:t>
+        </m:r>
+      </m:oMath>
+      <w:r>
+        <w:rPr>
+          <w:rFonts w:ascii="Arial" w:eastAsiaTheme="minorEastAsia" w:hAnsi="Arial" w:cs="Arial"/>
+        </w:rPr>
+        <w:t xml:space="preserve">, a la forma de la sombra de un agujero negro. Aunque las imágenes que </w:t>
+      </w:r>
+      <w:r>
+        <w:rPr>
+          <w:rFonts w:ascii="Arial" w:eastAsiaTheme="minorEastAsia" w:hAnsi="Arial" w:cs="Arial"/>
+        </w:rPr>
+        <w:t>el EHT ha</w:t>
+      </w:r>
+      <w:r>
+        <w:rPr>
+          <w:rFonts w:ascii="Arial" w:eastAsiaTheme="minorEastAsia" w:hAnsi="Arial" w:cs="Arial"/>
+        </w:rPr>
+        <w:t xml:space="preserve"> obtenido de agujeros negros parecen un poco borrosas, </w:t>
+      </w:r>
+      <w:r>
+        <w:rPr>
+          <w:rFonts w:ascii="Arial" w:eastAsiaTheme="minorEastAsia" w:hAnsi="Arial" w:cs="Arial"/>
+        </w:rPr>
+        <w:t xml:space="preserve">la gráfica sobrepuesta que mostramos es una prueba de </w:t>
+      </w:r>
+      <w:r>
+        <w:rPr>
+          <w:rFonts w:ascii="Arial" w:eastAsiaTheme="minorEastAsia" w:hAnsi="Arial" w:cs="Arial"/>
+        </w:rPr>
+        <w:t>podemos usarlas para comparar con sombras calculadas</w:t>
+      </w:r>
+      <w:r>
+        <w:rPr>
+          <w:rFonts w:ascii="Arial" w:eastAsiaTheme="minorEastAsia" w:hAnsi="Arial" w:cs="Arial"/>
+        </w:rPr>
+        <w:t>, parece que, dados los parámetros medidos, la sombra calculada se ajusta bien a la imagen</w:t>
+      </w:r>
+      <w:r>
+        <w:rPr>
+          <w:rFonts w:ascii="Arial" w:eastAsiaTheme="minorEastAsia" w:hAnsi="Arial" w:cs="Arial"/>
+        </w:rPr>
+        <w:t>.</w:t>
+      </w:r>
+    </w:p>
+    <w:p>
+      <w:pPr>
+        <w:rPr>
+          <w:rFonts w:ascii="Arial" w:hAnsi="Arial" w:cs="Arial"/>
+        </w:rPr>
+      </w:pPr>
+      <w:r>
+        <w:rPr>
+          <w:rFonts w:ascii="Arial" w:eastAsiaTheme="minorEastAsia" w:hAnsi="Arial" w:cs="Arial"/>
+        </w:rPr>
+        <w:t>En el futuro que se tomen más imágenes de otros agujeros negros con ángulos de inclinación más</w:t>
+      </w:r>
+      <w:r>
+        <w:rPr>
+          <w:rFonts w:ascii="Arial" w:eastAsiaTheme="minorEastAsia" w:hAnsi="Arial" w:cs="Arial"/>
+        </w:rPr>
+        <w:t xml:space="preserve"> altos, será interesante apreciar </w:t>
+      </w:r>
+      <w:r>
+        <w:rPr>
+          <w:rFonts w:ascii="Arial" w:eastAsiaTheme="minorEastAsia" w:hAnsi="Arial" w:cs="Arial"/>
+        </w:rPr>
+        <w:t>un</w:t>
+      </w:r>
+      <w:r>
+        <w:rPr>
+          <w:rFonts w:ascii="Arial" w:eastAsiaTheme="minorEastAsia" w:hAnsi="Arial" w:cs="Arial"/>
+        </w:rPr>
+        <w:t xml:space="preserve"> achatamiento</w:t>
+      </w:r>
+      <w:r>
+        <w:rPr>
+          <w:rFonts w:ascii="Arial" w:eastAsiaTheme="minorEastAsia" w:hAnsi="Arial" w:cs="Arial"/>
+        </w:rPr>
+        <w:t xml:space="preserve"> </w:t>
+      </w:r>
+      <w:r>
+        <w:rPr>
+          <w:rFonts w:ascii="Arial" w:eastAsiaTheme="minorEastAsia" w:hAnsi="Arial" w:cs="Arial"/>
+        </w:rPr>
+        <w:t xml:space="preserve">más evidente </w:t>
+      </w:r>
+      <w:r>
+        <w:rPr>
+          <w:rFonts w:ascii="Arial" w:eastAsiaTheme="minorEastAsia" w:hAnsi="Arial" w:cs="Arial"/>
+        </w:rPr>
+        <w:t xml:space="preserve">en alguno de sus lados, aunque se debe tener en cuenta que las imágenes no solo dependen de </w:t>
+      </w:r>
+      <w:r>
+        <w:rPr>
+          <w:rFonts w:ascii="Arial" w:eastAsiaTheme="minorEastAsia" w:hAnsi="Arial" w:cs="Arial"/>
+        </w:rPr>
+        <w:t>los parámetros antes listados, si no de la materia luminosa que circunde al agujero negro.</w:t>
+      </w:r>
+    </w:p>
+    <w:p>
+      <w:pPr>
+        <w:pStyle w:val="Subtitulo1"/>
+      </w:pPr>
+      <w:r>
+        <w:lastRenderedPageBreak/>
         <w:t>Bibliografía/Referencias</w:t>
       </w:r>
     </w:p>
@@ -7539,15 +7768,16 @@
 </file>
 
 <file path=customXml/item1.xml><?xml version="1.0" encoding="utf-8"?>
-<?mso-contentType ?>
-<FormTemplates xmlns="http://schemas.microsoft.com/sharepoint/v3/contenttype/forms">
-  <Display>DocumentLibraryForm</Display>
-  <Edit>DocumentLibraryForm</Edit>
-  <New>DocumentLibraryForm</New>
-</FormTemplates>
+<p:properties xmlns:p="http://schemas.microsoft.com/office/2006/metadata/properties" xmlns:xsi="http://www.w3.org/2001/XMLSchema-instance" xmlns:pc="http://schemas.microsoft.com/office/infopath/2007/PartnerControls">
+  <documentManagement/>
+</p:properties>
 </file>
 
 <file path=customXml/item2.xml><?xml version="1.0" encoding="utf-8"?>
+<b:Sources xmlns:b="http://schemas.openxmlformats.org/officeDocument/2006/bibliography" xmlns="http://schemas.openxmlformats.org/officeDocument/2006/bibliography" SelectedStyle="/APASixthEditionOfficeOnline.xsl" StyleName="APA" Version="6"/>
+</file>
+
+<file path=customXml/item3.xml><?xml version="1.0" encoding="utf-8"?>
 <ct:contentTypeSchema xmlns:ct="http://schemas.microsoft.com/office/2006/metadata/contentType" xmlns:ma="http://schemas.microsoft.com/office/2006/metadata/properties/metaAttributes" ct:_="" ma:_="" ma:contentTypeName="Document" ma:contentTypeID="0x010100B230892E81549843B1697FD64E9C63B8" ma:contentTypeVersion="9" ma:contentTypeDescription="Create a new document." ma:contentTypeScope="" ma:versionID="ccea2ad8b463d4c8e52447d9cc9fbe3c">
   <xsd:schema xmlns:xsd="http://www.w3.org/2001/XMLSchema" xmlns:xs="http://www.w3.org/2001/XMLSchema" xmlns:p="http://schemas.microsoft.com/office/2006/metadata/properties" xmlns:ns3="822bac07-3d79-4e74-b752-7a52ef50e72a" xmlns:ns4="73bd19c2-feee-46b3-89bc-199195bce318" targetNamespace="http://schemas.microsoft.com/office/2006/metadata/properties" ma:root="true" ma:fieldsID="9dc2f0265ea06a260e985cab8626d9b8" ns3:_="" ns4:_="">
     <xsd:import namespace="822bac07-3d79-4e74-b752-7a52ef50e72a"/>
@@ -7744,25 +7974,33 @@
 </ct:contentTypeSchema>
 </file>
 
-<file path=customXml/item3.xml><?xml version="1.0" encoding="utf-8"?>
-<b:Sources xmlns:b="http://schemas.openxmlformats.org/officeDocument/2006/bibliography" xmlns="http://schemas.openxmlformats.org/officeDocument/2006/bibliography" SelectedStyle="/APASixthEditionOfficeOnline.xsl" StyleName="APA" Version="6"/>
-</file>
-
 <file path=customXml/item4.xml><?xml version="1.0" encoding="utf-8"?>
-<p:properties xmlns:p="http://schemas.microsoft.com/office/2006/metadata/properties" xmlns:xsi="http://www.w3.org/2001/XMLSchema-instance" xmlns:pc="http://schemas.microsoft.com/office/infopath/2007/PartnerControls">
-  <documentManagement/>
-</p:properties>
+<?mso-contentType ?>
+<FormTemplates xmlns="http://schemas.microsoft.com/sharepoint/v3/contenttype/forms">
+  <Display>DocumentLibraryForm</Display>
+  <Edit>DocumentLibraryForm</Edit>
+  <New>DocumentLibraryForm</New>
+</FormTemplates>
 </file>
 
 <file path=customXml/itemProps1.xml><?xml version="1.0" encoding="utf-8"?>
-<ds:datastoreItem xmlns:ds="http://schemas.openxmlformats.org/officeDocument/2006/customXml" ds:itemID="{1422E902-BB27-4117-9AC5-DAF5843DE58E}">
+<ds:datastoreItem xmlns:ds="http://schemas.openxmlformats.org/officeDocument/2006/customXml" ds:itemID="{300C7F1C-C49E-4D2D-9B4D-3FE6E17E8CE5}">
   <ds:schemaRefs>
-    <ds:schemaRef ds:uri="http://schemas.microsoft.com/sharepoint/v3/contenttype/forms"/>
+    <ds:schemaRef ds:uri="http://schemas.microsoft.com/office/2006/metadata/properties"/>
+    <ds:schemaRef ds:uri="http://schemas.microsoft.com/office/infopath/2007/PartnerControls"/>
   </ds:schemaRefs>
 </ds:datastoreItem>
 </file>
 
 <file path=customXml/itemProps2.xml><?xml version="1.0" encoding="utf-8"?>
+<ds:datastoreItem xmlns:ds="http://schemas.openxmlformats.org/officeDocument/2006/customXml" ds:itemID="{3569BC96-FCE6-F046-9944-C1002D43E27C}">
+  <ds:schemaRefs>
+    <ds:schemaRef ds:uri="http://schemas.openxmlformats.org/officeDocument/2006/bibliography"/>
+  </ds:schemaRefs>
+</ds:datastoreItem>
+</file>
+
+<file path=customXml/itemProps3.xml><?xml version="1.0" encoding="utf-8"?>
 <ds:datastoreItem xmlns:ds="http://schemas.openxmlformats.org/officeDocument/2006/customXml" ds:itemID="{007812BF-BE37-4C21-A248-FB8D486C43D6}">
   <ds:schemaRefs>
     <ds:schemaRef ds:uri="http://schemas.microsoft.com/office/2006/metadata/contentType"/>
@@ -7781,19 +8019,10 @@
 </ds:datastoreItem>
 </file>
 
-<file path=customXml/itemProps3.xml><?xml version="1.0" encoding="utf-8"?>
-<ds:datastoreItem xmlns:ds="http://schemas.openxmlformats.org/officeDocument/2006/customXml" ds:itemID="{3569BC96-FCE6-F046-9944-C1002D43E27C}">
+<file path=customXml/itemProps4.xml><?xml version="1.0" encoding="utf-8"?>
+<ds:datastoreItem xmlns:ds="http://schemas.openxmlformats.org/officeDocument/2006/customXml" ds:itemID="{1422E902-BB27-4117-9AC5-DAF5843DE58E}">
   <ds:schemaRefs>
-    <ds:schemaRef ds:uri="http://schemas.openxmlformats.org/officeDocument/2006/bibliography"/>
-  </ds:schemaRefs>
-</ds:datastoreItem>
-</file>
-
-<file path=customXml/itemProps4.xml><?xml version="1.0" encoding="utf-8"?>
-<ds:datastoreItem xmlns:ds="http://schemas.openxmlformats.org/officeDocument/2006/customXml" ds:itemID="{300C7F1C-C49E-4D2D-9B4D-3FE6E17E8CE5}">
-  <ds:schemaRefs>
-    <ds:schemaRef ds:uri="http://schemas.microsoft.com/office/2006/metadata/properties"/>
-    <ds:schemaRef ds:uri="http://schemas.microsoft.com/office/infopath/2007/PartnerControls"/>
+    <ds:schemaRef ds:uri="http://schemas.microsoft.com/sharepoint/v3/contenttype/forms"/>
   </ds:schemaRefs>
 </ds:datastoreItem>
 </file>
</xml_diff>

<commit_message>
Agrego nombres de profesores
</commit_message>
<xml_diff>
--- a/Artículo.docx
+++ b/Artículo.docx
@@ -338,172 +338,52 @@
     </w:p>
     <w:p>
       <w:pPr>
-        <w:pStyle w:val="Subtitulo1"/>
+        <w:pStyle w:val="Autores"/>
+        <w:rPr>
+          <w:rFonts w:ascii="Arial" w:hAnsi="Arial" w:cs="Arial"/>
+          <w:lang w:val="es-MX"/>
+        </w:rPr>
       </w:pPr>
       <w:r>
-        <w:t>Resumen</w:t>
+        <w:rPr>
+          <w:rFonts w:ascii="Arial" w:hAnsi="Arial" w:cs="Arial"/>
+          <w:lang w:val="es-MX"/>
+        </w:rPr>
+        <w:t>Gustavo Gutiérrez Cano</w:t>
+      </w:r>
+      <w:r>
+        <w:rPr>
+          <w:rFonts w:ascii="Arial" w:hAnsi="Arial" w:cs="Arial"/>
+          <w:vertAlign w:val="superscript"/>
+          <w:lang w:val="es-MX"/>
+        </w:rPr>
+        <w:t>4</w:t>
       </w:r>
     </w:p>
     <w:p>
       <w:pPr>
-        <w:pStyle w:val="PabrasClavetexto"/>
-        <w:rPr>
-          <w:rFonts w:ascii="Arial" w:hAnsi="Arial" w:cs="Arial"/>
-          <w:color w:val="auto"/>
-          <w:szCs w:val="24"/>
-          <w:lang w:val="es-MX"/>
+        <w:pStyle w:val="Afiliacin"/>
+        <w:rPr>
+          <w:rFonts w:ascii="Arial" w:hAnsi="Arial" w:cs="Arial"/>
         </w:rPr>
       </w:pPr>
       <w:r>
         <w:rPr>
           <w:rFonts w:ascii="Arial" w:hAnsi="Arial" w:cs="Arial"/>
-          <w:color w:val="auto"/>
-          <w:szCs w:val="24"/>
-          <w:lang w:val="es-MX"/>
-        </w:rPr>
-        <w:t>En e</w:t>
-      </w:r>
-      <w:r>
-        <w:rPr>
-          <w:rFonts w:ascii="Arial" w:hAnsi="Arial" w:cs="Arial"/>
-          <w:color w:val="auto"/>
-          <w:szCs w:val="24"/>
-          <w:lang w:val="es-MX"/>
-        </w:rPr>
-        <w:t xml:space="preserve">l presente </w:t>
-      </w:r>
-      <w:r>
-        <w:rPr>
-          <w:rFonts w:ascii="Arial" w:hAnsi="Arial" w:cs="Arial"/>
-          <w:color w:val="auto"/>
-          <w:szCs w:val="24"/>
-          <w:lang w:val="es-MX"/>
-        </w:rPr>
-        <w:t xml:space="preserve">artículo se estudia la forma de la sombra de agujeros negros rotantes </w:t>
-      </w:r>
-      <w:r>
-        <w:rPr>
-          <w:rFonts w:ascii="Arial" w:hAnsi="Arial" w:cs="Arial"/>
-          <w:color w:val="auto"/>
-          <w:szCs w:val="24"/>
-          <w:lang w:val="es-MX"/>
-        </w:rPr>
-        <w:t>axialmente simétricos, en coordenadas Boyer-</w:t>
-      </w:r>
-      <w:proofErr w:type="spellStart"/>
-      <w:r>
-        <w:rPr>
-          <w:rFonts w:ascii="Arial" w:hAnsi="Arial" w:cs="Arial"/>
-          <w:color w:val="auto"/>
-          <w:szCs w:val="24"/>
-          <w:lang w:val="es-MX"/>
-        </w:rPr>
-        <w:t>Lindquist</w:t>
-      </w:r>
-      <w:proofErr w:type="spellEnd"/>
-      <w:r>
-        <w:rPr>
-          <w:rFonts w:ascii="Arial" w:hAnsi="Arial" w:cs="Arial"/>
-          <w:color w:val="auto"/>
-          <w:szCs w:val="24"/>
-          <w:lang w:val="es-MX"/>
-        </w:rPr>
-        <w:t xml:space="preserve">, y sin discos de acreción, </w:t>
-      </w:r>
-      <w:r>
-        <w:rPr>
-          <w:rFonts w:ascii="Arial" w:hAnsi="Arial" w:cs="Arial"/>
-          <w:color w:val="auto"/>
-          <w:szCs w:val="24"/>
-          <w:lang w:val="es-MX"/>
-        </w:rPr>
-        <w:t xml:space="preserve">vistos por </w:t>
-      </w:r>
-      <w:r>
-        <w:rPr>
-          <w:rFonts w:ascii="Arial" w:hAnsi="Arial" w:cs="Arial"/>
-          <w:color w:val="auto"/>
-          <w:szCs w:val="24"/>
-          <w:lang w:val="es-MX"/>
-        </w:rPr>
-        <w:t xml:space="preserve">un observador lejano. La apariencia óptica del agujero negro iluminado por fuentes externas, o por los </w:t>
-      </w:r>
-      <w:r>
-        <w:rPr>
-          <w:rFonts w:ascii="Arial" w:hAnsi="Arial" w:cs="Arial"/>
-          <w:color w:val="auto"/>
-          <w:szCs w:val="24"/>
-          <w:lang w:val="es-MX"/>
-        </w:rPr>
-        <w:t>discos</w:t>
-      </w:r>
-      <w:r>
-        <w:rPr>
-          <w:rFonts w:ascii="Arial" w:hAnsi="Arial" w:cs="Arial"/>
-          <w:color w:val="auto"/>
-          <w:szCs w:val="24"/>
-          <w:lang w:val="es-MX"/>
-        </w:rPr>
-        <w:t xml:space="preserve"> de acreción de materia super caliente en su vecindad, se caracterizan por una región oscura, la sombra, rodeada por </w:t>
-      </w:r>
-      <w:r>
-        <w:rPr>
-          <w:rFonts w:ascii="Arial" w:hAnsi="Arial" w:cs="Arial"/>
-          <w:color w:val="auto"/>
-          <w:szCs w:val="24"/>
-          <w:lang w:val="es-MX"/>
-        </w:rPr>
-        <w:t>un</w:t>
-      </w:r>
-      <w:r>
-        <w:rPr>
-          <w:rFonts w:ascii="Arial" w:hAnsi="Arial" w:cs="Arial"/>
-          <w:color w:val="auto"/>
-          <w:szCs w:val="24"/>
-          <w:lang w:val="es-MX"/>
-        </w:rPr>
-        <w:t xml:space="preserve"> fondo brillante. El contorno de dicha sombra es dependiente de la métrica, la cual codifica la geometría del espacio-tiempo al rededor del objeto celestial masivo compacto. Las métricas que se abordan en este trabajo son las soluciones de Kerr (agujero rotante)</w:t>
-      </w:r>
-      <w:r>
-        <w:rPr>
-          <w:rFonts w:ascii="Arial" w:hAnsi="Arial" w:cs="Arial"/>
-          <w:color w:val="auto"/>
-          <w:szCs w:val="24"/>
-          <w:lang w:val="es-MX"/>
-        </w:rPr>
-        <w:t xml:space="preserve"> y</w:t>
-      </w:r>
-      <w:r>
-        <w:rPr>
-          <w:rFonts w:ascii="Arial" w:hAnsi="Arial" w:cs="Arial"/>
-          <w:color w:val="auto"/>
-          <w:szCs w:val="24"/>
-          <w:lang w:val="es-MX"/>
-        </w:rPr>
-        <w:t xml:space="preserve"> Kerr-Newman (con carga</w:t>
-      </w:r>
-      <w:r>
-        <w:rPr>
-          <w:rFonts w:ascii="Arial" w:hAnsi="Arial" w:cs="Arial"/>
-          <w:color w:val="auto"/>
-          <w:szCs w:val="24"/>
-          <w:lang w:val="es-MX"/>
-        </w:rPr>
-        <w:t xml:space="preserve"> eléctrica</w:t>
-      </w:r>
-      <w:r>
-        <w:rPr>
-          <w:rFonts w:ascii="Arial" w:hAnsi="Arial" w:cs="Arial"/>
-          <w:color w:val="auto"/>
-          <w:szCs w:val="24"/>
-          <w:lang w:val="es-MX"/>
-        </w:rPr>
-        <w:t>). Para cada una de estas soluciones de agujero negro rotante se estudian las geodésicas nulas, se obtienen los parámetros de impacto asociados a la esfera de fotones, se calculan los potenciales efectivos y los contornos de las sombras. Los comportamientos correspondientes, y la forma del contorno; tamaño, deformación, desplazamiento, se hayan en función de variaciones en los parámetros propios de las soluciones y el momento angular que llevan los agujeros.</w:t>
+          <w:vertAlign w:val="superscript"/>
+        </w:rPr>
+        <w:t>4</w:t>
+      </w:r>
+      <w:r>
+        <w:rPr>
+          <w:rFonts w:ascii="Arial" w:hAnsi="Arial" w:cs="Arial"/>
+        </w:rPr>
+        <w:t>Universidad de Guanajuato. Campus León. División de Ciencias e Ingenierías</w:t>
       </w:r>
     </w:p>
     <w:p>
       <w:pPr>
-        <w:pStyle w:val="PabrasClavetexto"/>
+        <w:pStyle w:val="Afiliacin"/>
         <w:rPr>
           <w:rFonts w:ascii="Arial" w:hAnsi="Arial" w:cs="Arial"/>
         </w:rPr>
@@ -511,29 +391,81 @@
       <w:r>
         <w:rPr>
           <w:rFonts w:ascii="Arial" w:hAnsi="Arial" w:cs="Arial"/>
-          <w:b/>
-          <w:bCs/>
-          <w:color w:val="000000" w:themeColor="text1"/>
-        </w:rPr>
-        <w:t>Palabras clave</w:t>
-      </w:r>
-      <w:r>
-        <w:rPr>
-          <w:rFonts w:ascii="Arial" w:hAnsi="Arial" w:cs="Arial"/>
-        </w:rPr>
-        <w:t xml:space="preserve">: </w:t>
-      </w:r>
-      <w:r>
-        <w:rPr>
-          <w:rFonts w:ascii="Arial" w:hAnsi="Arial" w:cs="Arial"/>
-        </w:rPr>
-        <w:t>a</w:t>
-      </w:r>
-      <w:r>
-        <w:rPr>
-          <w:rFonts w:ascii="Arial" w:hAnsi="Arial" w:cs="Arial"/>
-        </w:rPr>
-        <w:t>gujeros negros rotantes, geodésicas nulas, geometría aparente.</w:t>
+        </w:rPr>
+        <w:t>ggutierrezcano@ugto.mx</w:t>
+      </w:r>
+      <w:r>
+        <w:rPr>
+          <w:rFonts w:ascii="Arial" w:hAnsi="Arial" w:cs="Arial"/>
+          <w:vertAlign w:val="superscript"/>
+        </w:rPr>
+        <w:t>4</w:t>
+      </w:r>
+    </w:p>
+    <w:p>
+      <w:pPr>
+        <w:pStyle w:val="Autores"/>
+        <w:rPr>
+          <w:rFonts w:ascii="Arial" w:hAnsi="Arial" w:cs="Arial"/>
+          <w:lang w:val="es-MX"/>
+        </w:rPr>
+      </w:pPr>
+      <w:r>
+        <w:rPr>
+          <w:rFonts w:ascii="Arial" w:hAnsi="Arial" w:cs="Arial"/>
+          <w:lang w:val="es-MX"/>
+        </w:rPr>
+        <w:t>Gustavo Niz Quevedo</w:t>
+      </w:r>
+      <w:r>
+        <w:rPr>
+          <w:rFonts w:ascii="Arial" w:hAnsi="Arial" w:cs="Arial"/>
+          <w:vertAlign w:val="superscript"/>
+          <w:lang w:val="es-MX"/>
+        </w:rPr>
+        <w:t>5</w:t>
+      </w:r>
+    </w:p>
+    <w:p>
+      <w:pPr>
+        <w:pStyle w:val="Afiliacin"/>
+        <w:rPr>
+          <w:rFonts w:ascii="Arial" w:hAnsi="Arial" w:cs="Arial"/>
+        </w:rPr>
+      </w:pPr>
+      <w:r>
+        <w:rPr>
+          <w:rFonts w:ascii="Arial" w:hAnsi="Arial" w:cs="Arial"/>
+          <w:vertAlign w:val="superscript"/>
+        </w:rPr>
+        <w:t>5</w:t>
+      </w:r>
+      <w:r>
+        <w:rPr>
+          <w:rFonts w:ascii="Arial" w:hAnsi="Arial" w:cs="Arial"/>
+        </w:rPr>
+        <w:t>Universidad de Guanajuato. Campus León. División de Ciencias e Ingenierías</w:t>
+      </w:r>
+    </w:p>
+    <w:p>
+      <w:pPr>
+        <w:pStyle w:val="Afiliacin"/>
+        <w:rPr>
+          <w:rFonts w:ascii="Arial" w:hAnsi="Arial" w:cs="Arial"/>
+        </w:rPr>
+      </w:pPr>
+      <w:r>
+        <w:rPr>
+          <w:rFonts w:ascii="Arial" w:hAnsi="Arial" w:cs="Arial"/>
+        </w:rPr>
+        <w:t>g.niz@ugto.mx</w:t>
+      </w:r>
+      <w:r>
+        <w:rPr>
+          <w:rFonts w:ascii="Arial" w:hAnsi="Arial" w:cs="Arial"/>
+          <w:vertAlign w:val="superscript"/>
+        </w:rPr>
+        <w:t>5</w:t>
       </w:r>
     </w:p>
     <w:p>
@@ -541,6 +473,206 @@
         <w:pStyle w:val="Subtitulo1"/>
       </w:pPr>
       <w:r>
+        <w:t>Resumen</w:t>
+      </w:r>
+    </w:p>
+    <w:p>
+      <w:pPr>
+        <w:pStyle w:val="PabrasClavetexto"/>
+        <w:rPr>
+          <w:rFonts w:ascii="Arial" w:hAnsi="Arial" w:cs="Arial"/>
+          <w:color w:val="auto"/>
+          <w:szCs w:val="24"/>
+          <w:lang w:val="es-MX"/>
+        </w:rPr>
+      </w:pPr>
+      <w:r>
+        <w:rPr>
+          <w:rFonts w:ascii="Arial" w:hAnsi="Arial" w:cs="Arial"/>
+          <w:color w:val="auto"/>
+          <w:szCs w:val="24"/>
+          <w:lang w:val="es-MX"/>
+        </w:rPr>
+        <w:t>En e</w:t>
+      </w:r>
+      <w:r>
+        <w:rPr>
+          <w:rFonts w:ascii="Arial" w:hAnsi="Arial" w:cs="Arial"/>
+          <w:color w:val="auto"/>
+          <w:szCs w:val="24"/>
+          <w:lang w:val="es-MX"/>
+        </w:rPr>
+        <w:t xml:space="preserve">l presente </w:t>
+      </w:r>
+      <w:r>
+        <w:rPr>
+          <w:rFonts w:ascii="Arial" w:hAnsi="Arial" w:cs="Arial"/>
+          <w:color w:val="auto"/>
+          <w:szCs w:val="24"/>
+          <w:lang w:val="es-MX"/>
+        </w:rPr>
+        <w:t xml:space="preserve">artículo se estudia la forma de la sombra de agujeros negros rotantes </w:t>
+      </w:r>
+      <w:r>
+        <w:rPr>
+          <w:rFonts w:ascii="Arial" w:hAnsi="Arial" w:cs="Arial"/>
+          <w:color w:val="auto"/>
+          <w:szCs w:val="24"/>
+          <w:lang w:val="es-MX"/>
+        </w:rPr>
+        <w:t>axialmente simétricos, en coordenadas Boyer-</w:t>
+      </w:r>
+      <w:proofErr w:type="spellStart"/>
+      <w:r>
+        <w:rPr>
+          <w:rFonts w:ascii="Arial" w:hAnsi="Arial" w:cs="Arial"/>
+          <w:color w:val="auto"/>
+          <w:szCs w:val="24"/>
+          <w:lang w:val="es-MX"/>
+        </w:rPr>
+        <w:t>Lindquist</w:t>
+      </w:r>
+      <w:proofErr w:type="spellEnd"/>
+      <w:r>
+        <w:rPr>
+          <w:rFonts w:ascii="Arial" w:hAnsi="Arial" w:cs="Arial"/>
+          <w:color w:val="auto"/>
+          <w:szCs w:val="24"/>
+          <w:lang w:val="es-MX"/>
+        </w:rPr>
+        <w:t xml:space="preserve">, y sin discos de acreción, </w:t>
+      </w:r>
+      <w:r>
+        <w:rPr>
+          <w:rFonts w:ascii="Arial" w:hAnsi="Arial" w:cs="Arial"/>
+          <w:color w:val="auto"/>
+          <w:szCs w:val="24"/>
+          <w:lang w:val="es-MX"/>
+        </w:rPr>
+        <w:t xml:space="preserve">vistos por </w:t>
+      </w:r>
+      <w:r>
+        <w:rPr>
+          <w:rFonts w:ascii="Arial" w:hAnsi="Arial" w:cs="Arial"/>
+          <w:color w:val="auto"/>
+          <w:szCs w:val="24"/>
+          <w:lang w:val="es-MX"/>
+        </w:rPr>
+        <w:t xml:space="preserve">un observador lejano. La apariencia óptica del agujero negro iluminado por fuentes externas, o por los </w:t>
+      </w:r>
+      <w:r>
+        <w:rPr>
+          <w:rFonts w:ascii="Arial" w:hAnsi="Arial" w:cs="Arial"/>
+          <w:color w:val="auto"/>
+          <w:szCs w:val="24"/>
+          <w:lang w:val="es-MX"/>
+        </w:rPr>
+        <w:t>discos</w:t>
+      </w:r>
+      <w:r>
+        <w:rPr>
+          <w:rFonts w:ascii="Arial" w:hAnsi="Arial" w:cs="Arial"/>
+          <w:color w:val="auto"/>
+          <w:szCs w:val="24"/>
+          <w:lang w:val="es-MX"/>
+        </w:rPr>
+        <w:t xml:space="preserve"> de acreción de materia super caliente en su vecindad, se caracterizan por una región oscura, la sombra, rodeada por </w:t>
+      </w:r>
+      <w:r>
+        <w:rPr>
+          <w:rFonts w:ascii="Arial" w:hAnsi="Arial" w:cs="Arial"/>
+          <w:color w:val="auto"/>
+          <w:szCs w:val="24"/>
+          <w:lang w:val="es-MX"/>
+        </w:rPr>
+        <w:t>un</w:t>
+      </w:r>
+      <w:r>
+        <w:rPr>
+          <w:rFonts w:ascii="Arial" w:hAnsi="Arial" w:cs="Arial"/>
+          <w:color w:val="auto"/>
+          <w:szCs w:val="24"/>
+          <w:lang w:val="es-MX"/>
+        </w:rPr>
+        <w:t xml:space="preserve"> fondo brillante. El contorno de dicha sombra es dependiente de la métrica, la cual codifica la geometría del espacio-tiempo al rededor del objeto celestial masivo compacto. Las métricas que se abordan en este trabajo son las soluciones de Kerr (agujero rotante)</w:t>
+      </w:r>
+      <w:r>
+        <w:rPr>
+          <w:rFonts w:ascii="Arial" w:hAnsi="Arial" w:cs="Arial"/>
+          <w:color w:val="auto"/>
+          <w:szCs w:val="24"/>
+          <w:lang w:val="es-MX"/>
+        </w:rPr>
+        <w:t xml:space="preserve"> y</w:t>
+      </w:r>
+      <w:r>
+        <w:rPr>
+          <w:rFonts w:ascii="Arial" w:hAnsi="Arial" w:cs="Arial"/>
+          <w:color w:val="auto"/>
+          <w:szCs w:val="24"/>
+          <w:lang w:val="es-MX"/>
+        </w:rPr>
+        <w:t xml:space="preserve"> Kerr-Newman (con carga</w:t>
+      </w:r>
+      <w:r>
+        <w:rPr>
+          <w:rFonts w:ascii="Arial" w:hAnsi="Arial" w:cs="Arial"/>
+          <w:color w:val="auto"/>
+          <w:szCs w:val="24"/>
+          <w:lang w:val="es-MX"/>
+        </w:rPr>
+        <w:t xml:space="preserve"> eléctrica</w:t>
+      </w:r>
+      <w:r>
+        <w:rPr>
+          <w:rFonts w:ascii="Arial" w:hAnsi="Arial" w:cs="Arial"/>
+          <w:color w:val="auto"/>
+          <w:szCs w:val="24"/>
+          <w:lang w:val="es-MX"/>
+        </w:rPr>
+        <w:t>). Para cada una de estas soluciones de agujero negro rotante se estudian las geodésicas nulas, se obtienen los parámetros de impacto asociados a la esfera de fotones, se calculan los potenciales efectivos y los contornos de las sombras. Los comportamientos correspondientes, y la forma del contorno; tamaño, deformación, desplazamiento, se hayan en función de variaciones en los parámetros propios de las soluciones y el momento angular que llevan los agujeros.</w:t>
+      </w:r>
+    </w:p>
+    <w:p>
+      <w:pPr>
+        <w:pStyle w:val="PabrasClavetexto"/>
+        <w:rPr>
+          <w:rFonts w:ascii="Arial" w:hAnsi="Arial" w:cs="Arial"/>
+        </w:rPr>
+      </w:pPr>
+      <w:r>
+        <w:rPr>
+          <w:rFonts w:ascii="Arial" w:hAnsi="Arial" w:cs="Arial"/>
+          <w:b/>
+          <w:bCs/>
+          <w:color w:val="000000" w:themeColor="text1"/>
+        </w:rPr>
+        <w:t>Palabras clave</w:t>
+      </w:r>
+      <w:r>
+        <w:rPr>
+          <w:rFonts w:ascii="Arial" w:hAnsi="Arial" w:cs="Arial"/>
+        </w:rPr>
+        <w:t xml:space="preserve">: </w:t>
+      </w:r>
+      <w:r>
+        <w:rPr>
+          <w:rFonts w:ascii="Arial" w:hAnsi="Arial" w:cs="Arial"/>
+        </w:rPr>
+        <w:t>a</w:t>
+      </w:r>
+      <w:r>
+        <w:rPr>
+          <w:rFonts w:ascii="Arial" w:hAnsi="Arial" w:cs="Arial"/>
+        </w:rPr>
+        <w:t>gujeros negros rotantes, geodésicas nulas, geometría aparente.</w:t>
+      </w:r>
+    </w:p>
+    <w:p>
+      <w:pPr>
+        <w:pStyle w:val="Subtitulo1"/>
+      </w:pPr>
+      <w:r>
         <w:t>¿Qué es un agujero negro?</w:t>
       </w:r>
     </w:p>
@@ -685,6 +817,7 @@
         <w:rPr>
           <w:rFonts w:ascii="Arial" w:hAnsi="Arial" w:cs="Arial"/>
         </w:rPr>
+        <w:lastRenderedPageBreak/>
         <w:t>Si</w:t>
       </w:r>
       <w:r>
@@ -861,7 +994,6 @@
         <w:pStyle w:val="Subtitulo1"/>
       </w:pPr>
       <w:r>
-        <w:lastRenderedPageBreak/>
         <w:t>Descripción física de un agujero negro</w:t>
       </w:r>
     </w:p>
@@ -1658,7 +1790,16 @@
           <w:szCs w:val="18"/>
           <w:shd w:val="clear" w:color="auto" w:fill="FFFFFF"/>
         </w:rPr>
-        <w:t>esta afirmación puede tener un significado muy intuitivo: las geodésicas describen los movimientos de partículas que no experimentan ninguna fuerza. En el espacio plano, es bien sabido que una partícula que se mueve en línea recta seguirá moviéndose en línea recta si no experimenta fuerzas externas; esta es la primera ley de Newton</w:t>
+        <w:t xml:space="preserve">esta afirmación puede tener un significado muy intuitivo: las geodésicas describen los movimientos de partículas que no experimentan ninguna fuerza. En el espacio </w:t>
+      </w:r>
+      <w:r>
+        <w:rPr>
+          <w:rFonts w:ascii="Arial" w:hAnsi="Arial" w:cs="Arial"/>
+          <w:szCs w:val="18"/>
+          <w:shd w:val="clear" w:color="auto" w:fill="FFFFFF"/>
+        </w:rPr>
+        <w:lastRenderedPageBreak/>
+        <w:t>plano, es bien sabido que una partícula que se mueve en línea recta seguirá moviéndose en línea recta si no experimenta fuerzas externas; esta es la primera ley de Newton</w:t>
       </w:r>
       <w:r>
         <w:rPr>
@@ -1877,11 +2018,10 @@
           <w:szCs w:val="18"/>
           <w:shd w:val="clear" w:color="auto" w:fill="FFFFFF"/>
         </w:rPr>
-        <w:lastRenderedPageBreak/>
         <w:drawing>
-          <wp:inline distT="0" distB="0" distL="0" distR="0" wp14:anchorId="2C9CF6DB" wp14:editId="581C723B">
-            <wp:extent cx="2351459" cy="1578428"/>
-            <wp:effectExtent l="0" t="0" r="0" b="3175"/>
+          <wp:inline distT="0" distB="0" distL="0" distR="0" wp14:anchorId="2C9CF6DB" wp14:editId="2954AFBE">
+            <wp:extent cx="2875806" cy="1930400"/>
+            <wp:effectExtent l="0" t="0" r="1270" b="0"/>
             <wp:docPr id="3" name="Picture 3"/>
             <wp:cNvGraphicFramePr>
               <a:graphicFrameLocks xmlns:a="http://schemas.openxmlformats.org/drawingml/2006/main" noChangeAspect="1"/>
@@ -1911,7 +2051,7 @@
                   <pic:spPr bwMode="auto">
                     <a:xfrm>
                       <a:off x="0" y="0"/>
-                      <a:ext cx="2372728" cy="1592705"/>
+                      <a:ext cx="2887702" cy="1938385"/>
                     </a:xfrm>
                     <a:prstGeom prst="rect">
                       <a:avLst/>
@@ -2701,10 +2841,11 @@
           <w:rFonts w:ascii="Arial" w:hAnsi="Arial" w:cs="Arial"/>
           <w:noProof/>
         </w:rPr>
+        <w:lastRenderedPageBreak/>
         <w:drawing>
-          <wp:inline distT="0" distB="0" distL="0" distR="0" wp14:anchorId="63C210B1" wp14:editId="48CC177F">
-            <wp:extent cx="4655531" cy="1615440"/>
-            <wp:effectExtent l="0" t="0" r="0" b="3810"/>
+          <wp:inline distT="0" distB="0" distL="0" distR="0" wp14:anchorId="63C210B1" wp14:editId="2ED5533E">
+            <wp:extent cx="4527148" cy="1570892"/>
+            <wp:effectExtent l="0" t="0" r="6985" b="0"/>
             <wp:docPr id="1" name="Picture 1" descr="A picture containing text, sport, athletic game&#10;&#10;Description automatically generated"/>
             <wp:cNvGraphicFramePr>
               <a:graphicFrameLocks xmlns:a="http://schemas.openxmlformats.org/drawingml/2006/main" noChangeAspect="1"/>
@@ -2734,7 +2875,7 @@
                   <pic:spPr bwMode="auto">
                     <a:xfrm>
                       <a:off x="0" y="0"/>
-                      <a:ext cx="4703863" cy="1632211"/>
+                      <a:ext cx="4556660" cy="1581133"/>
                     </a:xfrm>
                     <a:prstGeom prst="rect">
                       <a:avLst/>
@@ -2960,7 +3101,6 @@
           <w:rPr>
             <w:rFonts w:ascii="Cambria Math" w:eastAsiaTheme="minorEastAsia" w:hAnsi="Cambria Math" w:cs="Arial"/>
           </w:rPr>
-          <w:lastRenderedPageBreak/>
           <m:t>q=0.5</m:t>
         </m:r>
       </m:oMath>
@@ -3039,9 +3179,9 @@
           <w:noProof/>
         </w:rPr>
         <w:drawing>
-          <wp:inline distT="0" distB="0" distL="0" distR="0" wp14:anchorId="5BDCAF15" wp14:editId="6419751D">
-            <wp:extent cx="4806474" cy="1668780"/>
-            <wp:effectExtent l="0" t="0" r="0" b="7620"/>
+          <wp:inline distT="0" distB="0" distL="0" distR="0" wp14:anchorId="5BDCAF15" wp14:editId="364751F4">
+            <wp:extent cx="4659596" cy="1617785"/>
+            <wp:effectExtent l="0" t="0" r="8255" b="1905"/>
             <wp:docPr id="2" name="Picture 2" descr="A picture containing text, athletic game, sport&#10;&#10;Description automatically generated"/>
             <wp:cNvGraphicFramePr>
               <a:graphicFrameLocks xmlns:a="http://schemas.openxmlformats.org/drawingml/2006/main" noChangeAspect="1"/>
@@ -3071,7 +3211,7 @@
                   <pic:spPr bwMode="auto">
                     <a:xfrm>
                       <a:off x="0" y="0"/>
-                      <a:ext cx="4872290" cy="1691631"/>
+                      <a:ext cx="4679181" cy="1624585"/>
                     </a:xfrm>
                     <a:prstGeom prst="rect">
                       <a:avLst/>
@@ -3440,9 +3580,9 @@
           <w:noProof/>
         </w:rPr>
         <w:drawing>
-          <wp:inline distT="0" distB="0" distL="0" distR="0" wp14:anchorId="38D8812A" wp14:editId="2D731E98">
-            <wp:extent cx="3819151" cy="2171700"/>
-            <wp:effectExtent l="0" t="0" r="0" b="0"/>
+          <wp:inline distT="0" distB="0" distL="0" distR="0" wp14:anchorId="38D8812A" wp14:editId="3924D7D6">
+            <wp:extent cx="3267668" cy="1858108"/>
+            <wp:effectExtent l="0" t="0" r="9525" b="8890"/>
             <wp:docPr id="4" name="Picture 4"/>
             <wp:cNvGraphicFramePr>
               <a:graphicFrameLocks xmlns:a="http://schemas.openxmlformats.org/drawingml/2006/main" noChangeAspect="1"/>
@@ -3472,7 +3612,7 @@
                   <pic:spPr bwMode="auto">
                     <a:xfrm>
                       <a:off x="0" y="0"/>
-                      <a:ext cx="3843081" cy="2185307"/>
+                      <a:ext cx="3293880" cy="1873013"/>
                     </a:xfrm>
                     <a:prstGeom prst="rect">
                       <a:avLst/>
@@ -3523,6 +3663,7 @@
         <w:pStyle w:val="Subtitulo1"/>
       </w:pPr>
       <w:r>
+        <w:lastRenderedPageBreak/>
         <w:t>Conclusiones</w:t>
       </w:r>
     </w:p>
@@ -3745,7 +3886,6 @@
         <w:pStyle w:val="Subtitulo1"/>
       </w:pPr>
       <w:r>
-        <w:lastRenderedPageBreak/>
         <w:t>Bibliografía/Referencias</w:t>
       </w:r>
     </w:p>
@@ -7768,16 +7908,25 @@
 </file>
 
 <file path=customXml/item1.xml><?xml version="1.0" encoding="utf-8"?>
+<b:Sources xmlns:b="http://schemas.openxmlformats.org/officeDocument/2006/bibliography" xmlns="http://schemas.openxmlformats.org/officeDocument/2006/bibliography" SelectedStyle="/APASixthEditionOfficeOnline.xsl" StyleName="APA" Version="6"/>
+</file>
+
+<file path=customXml/item2.xml><?xml version="1.0" encoding="utf-8"?>
 <p:properties xmlns:p="http://schemas.microsoft.com/office/2006/metadata/properties" xmlns:xsi="http://www.w3.org/2001/XMLSchema-instance" xmlns:pc="http://schemas.microsoft.com/office/infopath/2007/PartnerControls">
   <documentManagement/>
 </p:properties>
 </file>
 
-<file path=customXml/item2.xml><?xml version="1.0" encoding="utf-8"?>
-<b:Sources xmlns:b="http://schemas.openxmlformats.org/officeDocument/2006/bibliography" xmlns="http://schemas.openxmlformats.org/officeDocument/2006/bibliography" SelectedStyle="/APASixthEditionOfficeOnline.xsl" StyleName="APA" Version="6"/>
+<file path=customXml/item3.xml><?xml version="1.0" encoding="utf-8"?>
+<?mso-contentType ?>
+<FormTemplates xmlns="http://schemas.microsoft.com/sharepoint/v3/contenttype/forms">
+  <Display>DocumentLibraryForm</Display>
+  <Edit>DocumentLibraryForm</Edit>
+  <New>DocumentLibraryForm</New>
+</FormTemplates>
 </file>
 
-<file path=customXml/item3.xml><?xml version="1.0" encoding="utf-8"?>
+<file path=customXml/item4.xml><?xml version="1.0" encoding="utf-8"?>
 <ct:contentTypeSchema xmlns:ct="http://schemas.microsoft.com/office/2006/metadata/contentType" xmlns:ma="http://schemas.microsoft.com/office/2006/metadata/properties/metaAttributes" ct:_="" ma:_="" ma:contentTypeName="Document" ma:contentTypeID="0x010100B230892E81549843B1697FD64E9C63B8" ma:contentTypeVersion="9" ma:contentTypeDescription="Create a new document." ma:contentTypeScope="" ma:versionID="ccea2ad8b463d4c8e52447d9cc9fbe3c">
   <xsd:schema xmlns:xsd="http://www.w3.org/2001/XMLSchema" xmlns:xs="http://www.w3.org/2001/XMLSchema" xmlns:p="http://schemas.microsoft.com/office/2006/metadata/properties" xmlns:ns3="822bac07-3d79-4e74-b752-7a52ef50e72a" xmlns:ns4="73bd19c2-feee-46b3-89bc-199195bce318" targetNamespace="http://schemas.microsoft.com/office/2006/metadata/properties" ma:root="true" ma:fieldsID="9dc2f0265ea06a260e985cab8626d9b8" ns3:_="" ns4:_="">
     <xsd:import namespace="822bac07-3d79-4e74-b752-7a52ef50e72a"/>
@@ -7974,16 +8123,15 @@
 </ct:contentTypeSchema>
 </file>
 
-<file path=customXml/item4.xml><?xml version="1.0" encoding="utf-8"?>
-<?mso-contentType ?>
-<FormTemplates xmlns="http://schemas.microsoft.com/sharepoint/v3/contenttype/forms">
-  <Display>DocumentLibraryForm</Display>
-  <Edit>DocumentLibraryForm</Edit>
-  <New>DocumentLibraryForm</New>
-</FormTemplates>
+<file path=customXml/itemProps1.xml><?xml version="1.0" encoding="utf-8"?>
+<ds:datastoreItem xmlns:ds="http://schemas.openxmlformats.org/officeDocument/2006/customXml" ds:itemID="{3569BC96-FCE6-F046-9944-C1002D43E27C}">
+  <ds:schemaRefs>
+    <ds:schemaRef ds:uri="http://schemas.openxmlformats.org/officeDocument/2006/bibliography"/>
+  </ds:schemaRefs>
+</ds:datastoreItem>
 </file>
 
-<file path=customXml/itemProps1.xml><?xml version="1.0" encoding="utf-8"?>
+<file path=customXml/itemProps2.xml><?xml version="1.0" encoding="utf-8"?>
 <ds:datastoreItem xmlns:ds="http://schemas.openxmlformats.org/officeDocument/2006/customXml" ds:itemID="{300C7F1C-C49E-4D2D-9B4D-3FE6E17E8CE5}">
   <ds:schemaRefs>
     <ds:schemaRef ds:uri="http://schemas.microsoft.com/office/2006/metadata/properties"/>
@@ -7992,15 +8140,15 @@
 </ds:datastoreItem>
 </file>
 
-<file path=customXml/itemProps2.xml><?xml version="1.0" encoding="utf-8"?>
-<ds:datastoreItem xmlns:ds="http://schemas.openxmlformats.org/officeDocument/2006/customXml" ds:itemID="{3569BC96-FCE6-F046-9944-C1002D43E27C}">
+<file path=customXml/itemProps3.xml><?xml version="1.0" encoding="utf-8"?>
+<ds:datastoreItem xmlns:ds="http://schemas.openxmlformats.org/officeDocument/2006/customXml" ds:itemID="{1422E902-BB27-4117-9AC5-DAF5843DE58E}">
   <ds:schemaRefs>
-    <ds:schemaRef ds:uri="http://schemas.openxmlformats.org/officeDocument/2006/bibliography"/>
+    <ds:schemaRef ds:uri="http://schemas.microsoft.com/sharepoint/v3/contenttype/forms"/>
   </ds:schemaRefs>
 </ds:datastoreItem>
 </file>
 
-<file path=customXml/itemProps3.xml><?xml version="1.0" encoding="utf-8"?>
+<file path=customXml/itemProps4.xml><?xml version="1.0" encoding="utf-8"?>
 <ds:datastoreItem xmlns:ds="http://schemas.openxmlformats.org/officeDocument/2006/customXml" ds:itemID="{007812BF-BE37-4C21-A248-FB8D486C43D6}">
   <ds:schemaRefs>
     <ds:schemaRef ds:uri="http://schemas.microsoft.com/office/2006/metadata/contentType"/>
@@ -8017,12 +8165,4 @@
     <ds:schemaRef ds:uri="http://schemas.microsoft.com/internal/obd"/>
   </ds:schemaRefs>
 </ds:datastoreItem>
-</file>
-
-<file path=customXml/itemProps4.xml><?xml version="1.0" encoding="utf-8"?>
-<ds:datastoreItem xmlns:ds="http://schemas.openxmlformats.org/officeDocument/2006/customXml" ds:itemID="{1422E902-BB27-4117-9AC5-DAF5843DE58E}">
-  <ds:schemaRefs>
-    <ds:schemaRef ds:uri="http://schemas.microsoft.com/sharepoint/v3/contenttype/forms"/>
-  </ds:schemaRefs>
-</ds:datastoreItem>
 </file>
</xml_diff>